<commit_message>
Terminado Sprint4 Parte2 Story6
</commit_message>
<xml_diff>
--- a/xml/PARTE 2 - STORY 06 - Xpath Menú.docx
+++ b/xml/PARTE 2 - STORY 06 - Xpath Menú.docx
@@ -523,6 +523,401 @@
         </w:drawing>
       </w:r>
     </w:p>
+    <w:p>
+      <w:pPr>
+        <w:pStyle w:val="Prrafodelista"/>
+        <w:numPr>
+          <w:ilvl w:val="0"/>
+          <w:numId w:val="1"/>
+        </w:numPr>
+        <w:rPr>
+          <w:rFonts w:cstheme="minorHAnsi"/>
+          <w:b/>
+          <w:bCs/>
+          <w:sz w:val="24"/>
+          <w:szCs w:val="24"/>
+        </w:rPr>
+      </w:pPr>
+      <w:r>
+        <w:rPr>
+          <w:rFonts w:cstheme="minorHAnsi"/>
+          <w:b/>
+          <w:bCs/>
+          <w:sz w:val="24"/>
+          <w:szCs w:val="24"/>
+          <w:u w:val="single"/>
+        </w:rPr>
+        <w:t xml:space="preserve">3 </w:t>
+      </w:r>
+      <w:r>
+        <w:rPr>
+          <w:rFonts w:cstheme="minorHAnsi"/>
+          <w:b/>
+          <w:bCs/>
+          <w:sz w:val="24"/>
+          <w:szCs w:val="24"/>
+          <w:u w:val="single"/>
+        </w:rPr>
+        <w:t>consultas</w:t>
+      </w:r>
+      <w:r>
+        <w:rPr>
+          <w:rFonts w:cstheme="minorHAnsi"/>
+          <w:b/>
+          <w:bCs/>
+          <w:sz w:val="24"/>
+          <w:szCs w:val="24"/>
+          <w:u w:val="single"/>
+        </w:rPr>
+        <w:t xml:space="preserve"> libres</w:t>
+      </w:r>
+    </w:p>
+    <w:p>
+      <w:pPr>
+        <w:pStyle w:val="Prrafodelista"/>
+        <w:numPr>
+          <w:ilvl w:val="0"/>
+          <w:numId w:val="1"/>
+        </w:numPr>
+        <w:rPr>
+          <w:rFonts w:cstheme="minorHAnsi"/>
+          <w:b/>
+          <w:bCs/>
+          <w:sz w:val="24"/>
+          <w:szCs w:val="24"/>
+        </w:rPr>
+      </w:pPr>
+      <w:r>
+        <w:rPr>
+          <w:rFonts w:cstheme="minorHAnsi"/>
+          <w:b/>
+          <w:bCs/>
+          <w:sz w:val="24"/>
+          <w:szCs w:val="24"/>
+        </w:rPr>
+        <w:t xml:space="preserve">Nombre de platos principales que llevan Vino Pedro </w:t>
+      </w:r>
+      <w:proofErr w:type="spellStart"/>
+      <w:r>
+        <w:rPr>
+          <w:rFonts w:cstheme="minorHAnsi"/>
+          <w:b/>
+          <w:bCs/>
+          <w:sz w:val="24"/>
+          <w:szCs w:val="24"/>
+        </w:rPr>
+        <w:t>Ximenez</w:t>
+      </w:r>
+      <w:proofErr w:type="spellEnd"/>
+    </w:p>
+    <w:p>
+      <w:pPr>
+        <w:pStyle w:val="Prrafodelista"/>
+        <w:rPr>
+          <w:rFonts w:cstheme="minorHAnsi"/>
+          <w:b/>
+          <w:bCs/>
+          <w:sz w:val="24"/>
+          <w:szCs w:val="24"/>
+        </w:rPr>
+      </w:pPr>
+      <w:r>
+        <w:rPr>
+          <w:rFonts w:cstheme="minorHAnsi"/>
+          <w:b/>
+          <w:bCs/>
+          <w:noProof/>
+          <w:sz w:val="24"/>
+          <w:szCs w:val="24"/>
+        </w:rPr>
+        <w:drawing>
+          <wp:inline distT="0" distB="0" distL="0" distR="0" wp14:anchorId="097E5546" wp14:editId="76F005CB">
+            <wp:extent cx="4724400" cy="224155"/>
+            <wp:effectExtent l="0" t="0" r="0" b="4445"/>
+            <wp:docPr id="7" name="Imagen 7"/>
+            <wp:cNvGraphicFramePr>
+              <a:graphicFrameLocks xmlns:a="http://schemas.openxmlformats.org/drawingml/2006/main" noChangeAspect="1"/>
+            </wp:cNvGraphicFramePr>
+            <a:graphic xmlns:a="http://schemas.openxmlformats.org/drawingml/2006/main">
+              <a:graphicData uri="http://schemas.openxmlformats.org/drawingml/2006/picture">
+                <pic:pic xmlns:pic="http://schemas.openxmlformats.org/drawingml/2006/picture">
+                  <pic:nvPicPr>
+                    <pic:cNvPr id="0" name="Picture 1"/>
+                    <pic:cNvPicPr>
+                      <a:picLocks noChangeAspect="1" noChangeArrowheads="1"/>
+                    </pic:cNvPicPr>
+                  </pic:nvPicPr>
+                  <pic:blipFill>
+                    <a:blip r:embed="rId11">
+                      <a:extLst>
+                        <a:ext uri="{28A0092B-C50C-407E-A947-70E740481C1C}">
+                          <a14:useLocalDpi xmlns:a14="http://schemas.microsoft.com/office/drawing/2010/main" val="0"/>
+                        </a:ext>
+                      </a:extLst>
+                    </a:blip>
+                    <a:srcRect/>
+                    <a:stretch>
+                      <a:fillRect/>
+                    </a:stretch>
+                  </pic:blipFill>
+                  <pic:spPr bwMode="auto">
+                    <a:xfrm>
+                      <a:off x="0" y="0"/>
+                      <a:ext cx="4724400" cy="224155"/>
+                    </a:xfrm>
+                    <a:prstGeom prst="rect">
+                      <a:avLst/>
+                    </a:prstGeom>
+                    <a:noFill/>
+                    <a:ln>
+                      <a:noFill/>
+                    </a:ln>
+                  </pic:spPr>
+                </pic:pic>
+              </a:graphicData>
+            </a:graphic>
+          </wp:inline>
+        </w:drawing>
+      </w:r>
+    </w:p>
+    <w:p>
+      <w:pPr>
+        <w:pStyle w:val="Prrafodelista"/>
+        <w:numPr>
+          <w:ilvl w:val="0"/>
+          <w:numId w:val="1"/>
+        </w:numPr>
+        <w:rPr>
+          <w:rFonts w:cstheme="minorHAnsi"/>
+          <w:b/>
+          <w:bCs/>
+          <w:sz w:val="24"/>
+          <w:szCs w:val="24"/>
+        </w:rPr>
+      </w:pPr>
+      <w:r>
+        <w:rPr>
+          <w:rFonts w:cstheme="minorHAnsi"/>
+          <w:b/>
+          <w:bCs/>
+          <w:sz w:val="24"/>
+          <w:szCs w:val="24"/>
+        </w:rPr>
+        <w:t>Nombre de los menús, número de menú y sus precios</w:t>
+      </w:r>
+    </w:p>
+    <w:p>
+      <w:pPr>
+        <w:pStyle w:val="Prrafodelista"/>
+        <w:rPr>
+          <w:rFonts w:cstheme="minorHAnsi"/>
+          <w:b/>
+          <w:bCs/>
+          <w:sz w:val="24"/>
+          <w:szCs w:val="24"/>
+        </w:rPr>
+      </w:pPr>
+      <w:r>
+        <w:rPr>
+          <w:rFonts w:cstheme="minorHAnsi"/>
+          <w:b/>
+          <w:bCs/>
+          <w:noProof/>
+          <w:sz w:val="24"/>
+          <w:szCs w:val="24"/>
+        </w:rPr>
+        <w:drawing>
+          <wp:inline distT="0" distB="0" distL="0" distR="0" wp14:anchorId="32305B39" wp14:editId="0F0A6160">
+            <wp:extent cx="3327400" cy="203200"/>
+            <wp:effectExtent l="0" t="0" r="6350" b="6350"/>
+            <wp:docPr id="11" name="Imagen 11"/>
+            <wp:cNvGraphicFramePr>
+              <a:graphicFrameLocks xmlns:a="http://schemas.openxmlformats.org/drawingml/2006/main" noChangeAspect="1"/>
+            </wp:cNvGraphicFramePr>
+            <a:graphic xmlns:a="http://schemas.openxmlformats.org/drawingml/2006/main">
+              <a:graphicData uri="http://schemas.openxmlformats.org/drawingml/2006/picture">
+                <pic:pic xmlns:pic="http://schemas.openxmlformats.org/drawingml/2006/picture">
+                  <pic:nvPicPr>
+                    <pic:cNvPr id="0" name="Picture 5"/>
+                    <pic:cNvPicPr>
+                      <a:picLocks noChangeAspect="1" noChangeArrowheads="1"/>
+                    </pic:cNvPicPr>
+                  </pic:nvPicPr>
+                  <pic:blipFill>
+                    <a:blip r:embed="rId12">
+                      <a:extLst>
+                        <a:ext uri="{28A0092B-C50C-407E-A947-70E740481C1C}">
+                          <a14:useLocalDpi xmlns:a14="http://schemas.microsoft.com/office/drawing/2010/main" val="0"/>
+                        </a:ext>
+                      </a:extLst>
+                    </a:blip>
+                    <a:srcRect/>
+                    <a:stretch>
+                      <a:fillRect/>
+                    </a:stretch>
+                  </pic:blipFill>
+                  <pic:spPr bwMode="auto">
+                    <a:xfrm>
+                      <a:off x="0" y="0"/>
+                      <a:ext cx="3327400" cy="203200"/>
+                    </a:xfrm>
+                    <a:prstGeom prst="rect">
+                      <a:avLst/>
+                    </a:prstGeom>
+                    <a:noFill/>
+                    <a:ln>
+                      <a:noFill/>
+                    </a:ln>
+                  </pic:spPr>
+                </pic:pic>
+              </a:graphicData>
+            </a:graphic>
+          </wp:inline>
+        </w:drawing>
+      </w:r>
+    </w:p>
+    <w:p>
+      <w:pPr>
+        <w:pStyle w:val="Prrafodelista"/>
+        <w:numPr>
+          <w:ilvl w:val="0"/>
+          <w:numId w:val="1"/>
+        </w:numPr>
+        <w:rPr>
+          <w:rFonts w:cstheme="minorHAnsi"/>
+          <w:b/>
+          <w:bCs/>
+          <w:sz w:val="24"/>
+          <w:szCs w:val="24"/>
+        </w:rPr>
+      </w:pPr>
+      <w:r>
+        <w:rPr>
+          <w:rFonts w:cstheme="minorHAnsi"/>
+          <w:b/>
+          <w:bCs/>
+          <w:sz w:val="24"/>
+          <w:szCs w:val="24"/>
+        </w:rPr>
+        <w:t>Mostrar solo los datos del menú infantil</w:t>
+      </w:r>
+    </w:p>
+    <w:p>
+      <w:pPr>
+        <w:ind w:left="360"/>
+        <w:rPr>
+          <w:rFonts w:cstheme="minorHAnsi"/>
+          <w:b/>
+          <w:bCs/>
+          <w:sz w:val="24"/>
+          <w:szCs w:val="24"/>
+        </w:rPr>
+      </w:pPr>
+      <w:r>
+        <w:rPr>
+          <w:rFonts w:cstheme="minorHAnsi"/>
+          <w:b/>
+          <w:bCs/>
+          <w:sz w:val="24"/>
+          <w:szCs w:val="24"/>
+        </w:rPr>
+        <w:t xml:space="preserve">       </w:t>
+      </w:r>
+      <w:r>
+        <w:rPr>
+          <w:rFonts w:cstheme="minorHAnsi"/>
+          <w:b/>
+          <w:bCs/>
+          <w:noProof/>
+          <w:sz w:val="24"/>
+          <w:szCs w:val="24"/>
+        </w:rPr>
+        <w:drawing>
+          <wp:inline distT="0" distB="0" distL="0" distR="0" wp14:anchorId="495C6D41" wp14:editId="10D44BB3">
+            <wp:extent cx="3069637" cy="202989"/>
+            <wp:effectExtent l="0" t="0" r="0" b="6985"/>
+            <wp:docPr id="10" name="Imagen 10"/>
+            <wp:cNvGraphicFramePr>
+              <a:graphicFrameLocks xmlns:a="http://schemas.openxmlformats.org/drawingml/2006/main" noChangeAspect="1"/>
+            </wp:cNvGraphicFramePr>
+            <a:graphic xmlns:a="http://schemas.openxmlformats.org/drawingml/2006/main">
+              <a:graphicData uri="http://schemas.openxmlformats.org/drawingml/2006/picture">
+                <pic:pic xmlns:pic="http://schemas.openxmlformats.org/drawingml/2006/picture">
+                  <pic:nvPicPr>
+                    <pic:cNvPr id="0" name="Picture 4"/>
+                    <pic:cNvPicPr>
+                      <a:picLocks noChangeAspect="1" noChangeArrowheads="1"/>
+                    </pic:cNvPicPr>
+                  </pic:nvPicPr>
+                  <pic:blipFill>
+                    <a:blip r:embed="rId13">
+                      <a:extLst>
+                        <a:ext uri="{28A0092B-C50C-407E-A947-70E740481C1C}">
+                          <a14:useLocalDpi xmlns:a14="http://schemas.microsoft.com/office/drawing/2010/main" val="0"/>
+                        </a:ext>
+                      </a:extLst>
+                    </a:blip>
+                    <a:srcRect/>
+                    <a:stretch>
+                      <a:fillRect/>
+                    </a:stretch>
+                  </pic:blipFill>
+                  <pic:spPr bwMode="auto">
+                    <a:xfrm>
+                      <a:off x="0" y="0"/>
+                      <a:ext cx="3165561" cy="209332"/>
+                    </a:xfrm>
+                    <a:prstGeom prst="rect">
+                      <a:avLst/>
+                    </a:prstGeom>
+                    <a:noFill/>
+                    <a:ln>
+                      <a:noFill/>
+                    </a:ln>
+                  </pic:spPr>
+                </pic:pic>
+              </a:graphicData>
+            </a:graphic>
+          </wp:inline>
+        </w:drawing>
+      </w:r>
+    </w:p>
+    <w:p>
+      <w:pPr>
+        <w:pStyle w:val="Prrafodelista"/>
+        <w:rPr>
+          <w:rFonts w:cstheme="minorHAnsi"/>
+          <w:b/>
+          <w:bCs/>
+          <w:sz w:val="24"/>
+          <w:szCs w:val="24"/>
+        </w:rPr>
+      </w:pPr>
+    </w:p>
+    <w:p>
+      <w:pPr>
+        <w:pStyle w:val="Prrafodelista"/>
+        <w:ind w:left="1440"/>
+        <w:rPr>
+          <w:rFonts w:cstheme="minorHAnsi"/>
+          <w:b/>
+          <w:bCs/>
+          <w:sz w:val="24"/>
+          <w:szCs w:val="24"/>
+        </w:rPr>
+      </w:pPr>
+    </w:p>
+    <w:p>
+      <w:pPr>
+        <w:rPr>
+          <w:rFonts w:cstheme="minorHAnsi"/>
+          <w:b/>
+          <w:bCs/>
+          <w:sz w:val="24"/>
+          <w:szCs w:val="24"/>
+        </w:rPr>
+      </w:pPr>
+    </w:p>
     <w:sectPr>
       <w:pgSz w:w="11906" w:h="16838"/>
       <w:pgMar w:top="1417" w:right="1701" w:bottom="1417" w:left="1701" w:header="708" w:footer="708" w:gutter="0"/>
@@ -538,7 +933,7 @@
   <w:abstractNum w:abstractNumId="0" w15:restartNumberingAfterBreak="0">
     <w:nsid w:val="40A37363"/>
     <w:multiLevelType w:val="hybridMultilevel"/>
-    <w:tmpl w:val="2D4C376A"/>
+    <w:tmpl w:val="F3303BE2"/>
     <w:lvl w:ilvl="0" w:tplc="660AE7E0">
       <w:numFmt w:val="bullet"/>
       <w:lvlText w:val="-"/>
@@ -647,8 +1042,124 @@
       </w:rPr>
     </w:lvl>
   </w:abstractNum>
+  <w:abstractNum w:abstractNumId="1" w15:restartNumberingAfterBreak="0">
+    <w:nsid w:val="6C6F2EAC"/>
+    <w:multiLevelType w:val="hybridMultilevel"/>
+    <w:tmpl w:val="6DAA8078"/>
+    <w:lvl w:ilvl="0" w:tplc="0C0A0001">
+      <w:start w:val="1"/>
+      <w:numFmt w:val="bullet"/>
+      <w:lvlText w:val=""/>
+      <w:lvlJc w:val="left"/>
+      <w:pPr>
+        <w:ind w:left="1440" w:hanging="360"/>
+      </w:pPr>
+      <w:rPr>
+        <w:rFonts w:ascii="Symbol" w:hAnsi="Symbol" w:hint="default"/>
+      </w:rPr>
+    </w:lvl>
+    <w:lvl w:ilvl="1" w:tplc="0C0A0003" w:tentative="1">
+      <w:start w:val="1"/>
+      <w:numFmt w:val="bullet"/>
+      <w:lvlText w:val="o"/>
+      <w:lvlJc w:val="left"/>
+      <w:pPr>
+        <w:ind w:left="2160" w:hanging="360"/>
+      </w:pPr>
+      <w:rPr>
+        <w:rFonts w:ascii="Courier New" w:hAnsi="Courier New" w:cs="Courier New" w:hint="default"/>
+      </w:rPr>
+    </w:lvl>
+    <w:lvl w:ilvl="2" w:tplc="0C0A0005" w:tentative="1">
+      <w:start w:val="1"/>
+      <w:numFmt w:val="bullet"/>
+      <w:lvlText w:val=""/>
+      <w:lvlJc w:val="left"/>
+      <w:pPr>
+        <w:ind w:left="2880" w:hanging="360"/>
+      </w:pPr>
+      <w:rPr>
+        <w:rFonts w:ascii="Wingdings" w:hAnsi="Wingdings" w:hint="default"/>
+      </w:rPr>
+    </w:lvl>
+    <w:lvl w:ilvl="3" w:tplc="0C0A0001" w:tentative="1">
+      <w:start w:val="1"/>
+      <w:numFmt w:val="bullet"/>
+      <w:lvlText w:val=""/>
+      <w:lvlJc w:val="left"/>
+      <w:pPr>
+        <w:ind w:left="3600" w:hanging="360"/>
+      </w:pPr>
+      <w:rPr>
+        <w:rFonts w:ascii="Symbol" w:hAnsi="Symbol" w:hint="default"/>
+      </w:rPr>
+    </w:lvl>
+    <w:lvl w:ilvl="4" w:tplc="0C0A0003" w:tentative="1">
+      <w:start w:val="1"/>
+      <w:numFmt w:val="bullet"/>
+      <w:lvlText w:val="o"/>
+      <w:lvlJc w:val="left"/>
+      <w:pPr>
+        <w:ind w:left="4320" w:hanging="360"/>
+      </w:pPr>
+      <w:rPr>
+        <w:rFonts w:ascii="Courier New" w:hAnsi="Courier New" w:cs="Courier New" w:hint="default"/>
+      </w:rPr>
+    </w:lvl>
+    <w:lvl w:ilvl="5" w:tplc="0C0A0005" w:tentative="1">
+      <w:start w:val="1"/>
+      <w:numFmt w:val="bullet"/>
+      <w:lvlText w:val=""/>
+      <w:lvlJc w:val="left"/>
+      <w:pPr>
+        <w:ind w:left="5040" w:hanging="360"/>
+      </w:pPr>
+      <w:rPr>
+        <w:rFonts w:ascii="Wingdings" w:hAnsi="Wingdings" w:hint="default"/>
+      </w:rPr>
+    </w:lvl>
+    <w:lvl w:ilvl="6" w:tplc="0C0A0001" w:tentative="1">
+      <w:start w:val="1"/>
+      <w:numFmt w:val="bullet"/>
+      <w:lvlText w:val=""/>
+      <w:lvlJc w:val="left"/>
+      <w:pPr>
+        <w:ind w:left="5760" w:hanging="360"/>
+      </w:pPr>
+      <w:rPr>
+        <w:rFonts w:ascii="Symbol" w:hAnsi="Symbol" w:hint="default"/>
+      </w:rPr>
+    </w:lvl>
+    <w:lvl w:ilvl="7" w:tplc="0C0A0003" w:tentative="1">
+      <w:start w:val="1"/>
+      <w:numFmt w:val="bullet"/>
+      <w:lvlText w:val="o"/>
+      <w:lvlJc w:val="left"/>
+      <w:pPr>
+        <w:ind w:left="6480" w:hanging="360"/>
+      </w:pPr>
+      <w:rPr>
+        <w:rFonts w:ascii="Courier New" w:hAnsi="Courier New" w:cs="Courier New" w:hint="default"/>
+      </w:rPr>
+    </w:lvl>
+    <w:lvl w:ilvl="8" w:tplc="0C0A0005" w:tentative="1">
+      <w:start w:val="1"/>
+      <w:numFmt w:val="bullet"/>
+      <w:lvlText w:val=""/>
+      <w:lvlJc w:val="left"/>
+      <w:pPr>
+        <w:ind w:left="7200" w:hanging="360"/>
+      </w:pPr>
+      <w:rPr>
+        <w:rFonts w:ascii="Wingdings" w:hAnsi="Wingdings" w:hint="default"/>
+      </w:rPr>
+    </w:lvl>
+  </w:abstractNum>
   <w:num w:numId="1">
     <w:abstractNumId w:val="0"/>
+  </w:num>
+  <w:num w:numId="2">
+    <w:abstractNumId w:val="1"/>
   </w:num>
 </w:numbering>
 </file>
@@ -776,6 +1287,7 @@
     <w:lsdException w:name="HTML Sample" w:semiHidden="1" w:unhideWhenUsed="1"/>
     <w:lsdException w:name="HTML Typewriter" w:semiHidden="1" w:unhideWhenUsed="1"/>
     <w:lsdException w:name="HTML Variable" w:semiHidden="1" w:unhideWhenUsed="1"/>
+    <w:lsdException w:name="Normal Table" w:semiHidden="1" w:unhideWhenUsed="1"/>
     <w:lsdException w:name="annotation subject" w:semiHidden="1" w:unhideWhenUsed="1"/>
     <w:lsdException w:name="No List" w:semiHidden="1" w:unhideWhenUsed="1"/>
     <w:lsdException w:name="Outline List 1" w:semiHidden="1" w:unhideWhenUsed="1"/>
@@ -822,8 +1334,10 @@
     <w:lsdException w:name="Table Subtle 2" w:semiHidden="1" w:unhideWhenUsed="1"/>
     <w:lsdException w:name="Table Web 1" w:semiHidden="1" w:unhideWhenUsed="1"/>
     <w:lsdException w:name="Table Web 2" w:semiHidden="1" w:unhideWhenUsed="1"/>
+    <w:lsdException w:name="Table Web 3" w:semiHidden="1" w:unhideWhenUsed="1"/>
     <w:lsdException w:name="Balloon Text" w:semiHidden="1" w:unhideWhenUsed="1"/>
     <w:lsdException w:name="Table Grid" w:uiPriority="39"/>
+    <w:lsdException w:name="Table Theme" w:semiHidden="1" w:unhideWhenUsed="1"/>
     <w:lsdException w:name="Placeholder Text" w:semiHidden="1"/>
     <w:lsdException w:name="No Spacing" w:uiPriority="1" w:qFormat="1"/>
     <w:lsdException w:name="Light Shading" w:uiPriority="60"/>

</xml_diff>